<commit_message>
Started report, modified Articles list
</commit_message>
<xml_diff>
--- a/Articole/Articole.docx
+++ b/Articole/Articole.docx
@@ -34,19 +34,7 @@
         <w:t>30</w:t>
       </w:r>
       <w:r>
-        <w:t xml:space="preserve"> (24 eliminating 2018 and 2019) (22 </w:t>
-      </w:r>
-      <w:r>
-        <w:t>eliminating also 2020</w:t>
-      </w:r>
-      <w:r>
-        <w:t xml:space="preserve">) (15 </w:t>
-      </w:r>
-      <w:r>
-        <w:t>eliminating also 2021</w:t>
-      </w:r>
-      <w:r>
-        <w:t>)</w:t>
+        <w:t xml:space="preserve"> (24 eliminating 2018 and 2019) (22 eliminating also 2020) (15 eliminating also 2021)</w:t>
       </w:r>
     </w:p>
     <w:p>
@@ -109,25 +97,7 @@
         <w:t>20</w:t>
       </w:r>
       <w:r>
-        <w:t xml:space="preserve"> (11 </w:t>
-      </w:r>
-      <w:r>
-        <w:t>eliminating 2018 and 2019</w:t>
-      </w:r>
-      <w:r>
-        <w:t xml:space="preserve">) (8 </w:t>
-      </w:r>
-      <w:r>
-        <w:t>eliminating also 2020</w:t>
-      </w:r>
-      <w:r>
-        <w:t xml:space="preserve">) (2 </w:t>
-      </w:r>
-      <w:r>
-        <w:t>eliminating also 2021</w:t>
-      </w:r>
-      <w:r>
-        <w:t>)</w:t>
+        <w:t xml:space="preserve"> (11 eliminating 2018 and 2019) (8 eliminating also 2020) (2 eliminating also 2021)</w:t>
       </w:r>
     </w:p>
     <w:p>
@@ -190,34 +160,13 @@
         </w:numPr>
       </w:pPr>
       <w:r>
-        <w:t xml:space="preserve">Scopus </w:t>
-      </w:r>
-      <w:r>
-        <w:t xml:space="preserve">-&gt; </w:t>
-      </w:r>
-      <w:r>
-        <w:t>139</w:t>
-      </w:r>
-      <w:r>
-        <w:t xml:space="preserve"> -&gt; filtered manually to 2</w:t>
+        <w:t>Scopus -&gt; 139 -&gt; filtered manually to 2</w:t>
       </w:r>
       <w:r>
         <w:t>5</w:t>
       </w:r>
       <w:r>
-        <w:t xml:space="preserve"> (22 </w:t>
-      </w:r>
-      <w:r>
-        <w:t>eliminating 2018 and 2019</w:t>
-      </w:r>
-      <w:r>
-        <w:t xml:space="preserve">) (17 eliminating also 2020) (12 </w:t>
-      </w:r>
-      <w:r>
-        <w:t>eliminating also 202</w:t>
-      </w:r>
-      <w:r>
-        <w:t>1)</w:t>
+        <w:t xml:space="preserve"> (22 eliminating 2018 and 2019) (17 eliminating also 2020) (12 eliminating also 2021)</w:t>
       </w:r>
     </w:p>
     <w:p>
@@ -283,22 +232,7 @@
         <w:t>143 -&gt; filtered manually to 11</w:t>
       </w:r>
       <w:r>
-        <w:t xml:space="preserve"> </w:t>
-      </w:r>
-      <w:r>
-        <w:t>(</w:t>
-      </w:r>
-      <w:r>
-        <w:t>8</w:t>
-      </w:r>
-      <w:r>
-        <w:t xml:space="preserve"> eliminating 2018 and 2019) (</w:t>
-      </w:r>
-      <w:r>
-        <w:t>6</w:t>
-      </w:r>
-      <w:r>
-        <w:t xml:space="preserve"> eliminating also 2020) (2 eliminating also 2021)</w:t>
+        <w:t xml:space="preserve"> (8 eliminating 2018 and 2019) (6 eliminating also 2020) (2 eliminating also 2021)</w:t>
       </w:r>
     </w:p>
     <w:p>
@@ -344,6 +278,19 @@
             </a:graphic>
           </wp:inline>
         </w:drawing>
+      </w:r>
+    </w:p>
+    <w:p>
+      <w:pPr>
+        <w:pStyle w:val="Listparagraf"/>
+      </w:pPr>
+    </w:p>
+    <w:p>
+      <w:pPr>
+        <w:pStyle w:val="Listparagraf"/>
+      </w:pPr>
+      <w:r>
+        <w:t>AFTER READING, SOME DOCUMENTS MIGHT BE REMOVED AND OTHER ONES ADDED</w:t>
       </w:r>
     </w:p>
     <w:sectPr>

</xml_diff>